<commit_message>
Adding everything so far
can now record audio and (hopefully) play audio from a file.
</commit_message>
<xml_diff>
--- a/NEA Report.docx
+++ b/NEA Report.docx
@@ -709,7 +709,7 @@
               </mc:Choice>
               <mc:Fallback>
                 <w:pict>
-                  <v:group w14:anchorId="362993D5" id="Group 14" o:spid="_x0000_s1026" style="position:absolute;margin-left:0;margin-top:0;width:540pt;height:10in;z-index:-251657216;mso-width-percent:882;mso-height-percent:909;mso-position-horizontal:center;mso-position-horizontal-relative:page;mso-position-vertical:center;mso-position-vertical-relative:page;mso-width-percent:882;mso-height-percent:909" coordsize="68580,91440" o:gfxdata="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">
+                  <v:group w14:anchorId="362993D5" id="Group 14" o:spid="_x0000_s1026" style="position:absolute;left:0;text-align:left;margin-left:0;margin-top:0;width:540pt;height:10in;z-index:-251657216;mso-width-percent:882;mso-height-percent:909;mso-position-horizontal:center;mso-position-horizontal-relative:page;mso-position-vertical:center;mso-position-vertical-relative:page;mso-width-percent:882;mso-height-percent:909" coordsize="68580,91440" o:gfxdata="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">
                     <v:group id="Group 49" o:spid="_x0000_s1027" style="position:absolute;width:68580;height:91440" coordsize="68580,91440" o:gfxdata="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">
                       <v:rect id="Rectangle 54" o:spid="_x0000_s1028" style="position:absolute;width:68580;height:91440;visibility:visible;mso-wrap-style:square;v-text-anchor:top" o:gfxdata="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" fillcolor="#102e4b [3122]" stroked="f" strokeweight="1pt">
                         <v:fill color2="#0c233a [2882]" angle="348" colors="0 #457c94;6554f #457c94" focus="100%" type="gradient"/>
@@ -1346,14 +1346,1379 @@
       </w:r>
       <w:bookmarkEnd w:id="0"/>
     </w:p>
-    <w:p>
-      <w:r>
-        <w:t>….</w:t>
-      </w:r>
-    </w:p>
-    <w:p>
-      <w:r>
-        <w:br w:type="page"/>
+    <w:p/>
+    <w:p>
+      <w:pPr>
+        <w:rPr>
+          <w:sz w:val="28"/>
+          <w:szCs w:val="28"/>
+          <w:u w:val="single"/>
+        </w:rPr>
+      </w:pPr>
+      <w:r>
+        <w:rPr>
+          <w:sz w:val="28"/>
+          <w:szCs w:val="28"/>
+          <w:u w:val="single"/>
+        </w:rPr>
+        <w:t>Introduction</w:t>
+      </w:r>
+    </w:p>
+    <w:p>
+      <w:r>
+        <w:t>The aim of this project is</w:t>
+      </w:r>
+      <w:r>
+        <w:t xml:space="preserve"> to build a program that </w:t>
+      </w:r>
+      <w:r>
+        <w:t>assists musicians in easily recording sheet music – to be specific, tab</w:t>
+      </w:r>
+      <w:r>
+        <w:t xml:space="preserve"> sheets.</w:t>
+      </w:r>
+      <w:r>
+        <w:t xml:space="preserve"> To demonstrate the </w:t>
+      </w:r>
+      <w:r>
+        <w:t xml:space="preserve">issue </w:t>
+      </w:r>
+      <w:r>
+        <w:t>that this will solve,</w:t>
+      </w:r>
+      <w:r>
+        <w:t xml:space="preserve"> an example</w:t>
+      </w:r>
+      <w:r>
+        <w:t xml:space="preserve"> will be given.</w:t>
+      </w:r>
+      <w:r>
+        <w:t xml:space="preserve"> James is a guitar player / songwriter who has a riff he produced for a new song and wants to share it with </w:t>
+      </w:r>
+      <w:r>
+        <w:t>his band in advance of band practice later that day. There wouldn’t be enough time to transcribe</w:t>
+      </w:r>
+      <w:r>
+        <w:t xml:space="preserve"> a complex riff, so </w:t>
+      </w:r>
+      <w:r>
+        <w:t xml:space="preserve">James </w:t>
+      </w:r>
+      <w:r>
+        <w:t xml:space="preserve">must </w:t>
+      </w:r>
+      <w:r>
+        <w:t>instead</w:t>
+      </w:r>
+      <w:r>
+        <w:t xml:space="preserve"> </w:t>
+      </w:r>
+      <w:r>
+        <w:t>wait until next week</w:t>
+      </w:r>
+      <w:r>
+        <w:t>’s practice</w:t>
+      </w:r>
+      <w:r>
+        <w:t xml:space="preserve"> to play it.</w:t>
+      </w:r>
+    </w:p>
+    <w:p>
+      <w:r>
+        <w:t xml:space="preserve">A program could exist that allows him to either upload an mp3 file or </w:t>
+      </w:r>
+      <w:r>
+        <w:t xml:space="preserve">optionally record audio containing the riff he wishes to transcribe. The program would automatically analyse the recording and </w:t>
+      </w:r>
+      <w:r>
+        <w:t>create a tab sheet accordingly, with notes laid out and proper timing.</w:t>
+      </w:r>
+    </w:p>
+    <w:p>
+      <w:r>
+        <w:t xml:space="preserve">The </w:t>
+      </w:r>
+      <w:r>
+        <w:t xml:space="preserve">general </w:t>
+      </w:r>
+      <w:r>
+        <w:t xml:space="preserve">problem </w:t>
+      </w:r>
+      <w:r>
+        <w:t xml:space="preserve">this project </w:t>
+      </w:r>
+      <w:r>
+        <w:t>aim</w:t>
+      </w:r>
+      <w:r>
+        <w:t>s</w:t>
+      </w:r>
+      <w:r>
+        <w:t xml:space="preserve"> </w:t>
+      </w:r>
+      <w:r>
+        <w:t xml:space="preserve">to solve </w:t>
+      </w:r>
+      <w:r>
+        <w:t xml:space="preserve">is </w:t>
+      </w:r>
+      <w:r>
+        <w:t>the time it takes to write down and manually transcribe each note</w:t>
+      </w:r>
+      <w:r>
+        <w:t>,</w:t>
+      </w:r>
+      <w:r>
+        <w:t xml:space="preserve"> as well as the </w:t>
+      </w:r>
+      <w:r>
+        <w:t>musical knowledge required,</w:t>
+      </w:r>
+      <w:r>
+        <w:t xml:space="preserve"> </w:t>
+      </w:r>
+      <w:r>
+        <w:t xml:space="preserve">creating a barrier for new </w:t>
+      </w:r>
+      <w:r>
+        <w:t xml:space="preserve">musicians </w:t>
+      </w:r>
+      <w:r>
+        <w:t>and</w:t>
+      </w:r>
+      <w:r>
+        <w:t xml:space="preserve"> wasting songwriter’s time unnecessarily</w:t>
+      </w:r>
+      <w:r>
+        <w:t>. U</w:t>
+      </w:r>
+      <w:r>
+        <w:t xml:space="preserve">sing </w:t>
+      </w:r>
+      <w:r>
+        <w:t xml:space="preserve">the planned </w:t>
+      </w:r>
+      <w:r>
+        <w:t xml:space="preserve">program to automatically transcribe these notes will save a lot of time and allow </w:t>
+      </w:r>
+      <w:r>
+        <w:t>them</w:t>
+      </w:r>
+      <w:r>
+        <w:t xml:space="preserve"> to </w:t>
+      </w:r>
+      <w:r>
+        <w:t>create more music</w:t>
+      </w:r>
+      <w:r>
+        <w:t xml:space="preserve"> in less time.</w:t>
+      </w:r>
+    </w:p>
+    <w:p/>
+    <w:p>
+      <w:pPr>
+        <w:rPr>
+          <w:sz w:val="24"/>
+          <w:szCs w:val="24"/>
+        </w:rPr>
+      </w:pPr>
+      <w:r>
+        <w:rPr>
+          <w:sz w:val="28"/>
+          <w:szCs w:val="28"/>
+          <w:u w:val="single"/>
+        </w:rPr>
+        <w:t>Note</w:t>
+      </w:r>
+    </w:p>
+    <w:p>
+      <w:r>
+        <w:t>T</w:t>
+      </w:r>
+      <w:r>
+        <w:t xml:space="preserve">ablature format (or ‘tab sheets’) refers to the </w:t>
+      </w:r>
+      <w:r>
+        <w:t>visualisation</w:t>
+      </w:r>
+      <w:r>
+        <w:t xml:space="preserve"> of a series of notes, typically displayed in an ASCII </w:t>
+      </w:r>
+      <w:r>
+        <w:t xml:space="preserve">format, with numbers </w:t>
+      </w:r>
+      <w:r>
+        <w:t xml:space="preserve">laid out along six different lines. ‘--4--‘, for example, would indicate that you must </w:t>
+      </w:r>
+      <w:r>
+        <w:t>pluck the</w:t>
+      </w:r>
+      <w:r>
+        <w:t xml:space="preserve"> string with your finger on fret four.</w:t>
+      </w:r>
+      <w:r>
+        <w:t xml:space="preserve"> The specific string to pluck is shown by the </w:t>
+      </w:r>
+      <w:r>
+        <w:t xml:space="preserve">line of dashes it appears on. The line second from the bottom of a tab sheet would refer to </w:t>
+      </w:r>
+      <w:r>
+        <w:t>the second lowest string relative to the others.</w:t>
+      </w:r>
+      <w:r>
+        <w:t xml:space="preserve"> By convention, the bottom line on tablature format refers to the thickest, lowest pitched string and the top refers to the thinnest, highest pitched one.</w:t>
+      </w:r>
+      <w:r>
+        <w:t xml:space="preserve"> Using this layout, the correct notes to pluck can easily be identified.</w:t>
+      </w:r>
+    </w:p>
+    <w:p/>
+    <w:p>
+      <w:r>
+        <w:rPr>
+          <w:sz w:val="28"/>
+          <w:szCs w:val="28"/>
+          <w:u w:val="single"/>
+        </w:rPr>
+        <w:t>Client</w:t>
+      </w:r>
+    </w:p>
+    <w:p>
+      <w:r>
+        <w:t xml:space="preserve">The </w:t>
+      </w:r>
+      <w:r>
+        <w:t xml:space="preserve">general client group for this project includes songwriters who want to easily transcribe a guitar solo, and people who play as a general hobby wanting to share riffs they </w:t>
+      </w:r>
+      <w:r>
+        <w:t>produce</w:t>
+      </w:r>
+      <w:r>
+        <w:t>.</w:t>
+      </w:r>
+      <w:r>
+        <w:t xml:space="preserve"> Overall, it is directed towards </w:t>
+      </w:r>
+      <w:r>
+        <w:t>guitar players, including guitar teachers (</w:t>
+      </w:r>
+      <w:r>
+        <w:t xml:space="preserve">by them receiving / sending riffs that they make in the app to </w:t>
+      </w:r>
+      <w:r>
+        <w:t xml:space="preserve">their </w:t>
+      </w:r>
+      <w:r>
+        <w:t xml:space="preserve">students) </w:t>
+      </w:r>
+      <w:r>
+        <w:t>and</w:t>
+      </w:r>
+      <w:r>
+        <w:t xml:space="preserve"> </w:t>
+      </w:r>
+      <w:r>
+        <w:t>bands (someone creates a riff and can now easily share</w:t>
+      </w:r>
+      <w:r>
+        <w:t xml:space="preserve"> this to others in the band</w:t>
+      </w:r>
+      <w:r>
+        <w:t>).</w:t>
+      </w:r>
+    </w:p>
+    <w:p>
+      <w:r>
+        <w:lastRenderedPageBreak/>
+        <w:t>To research this project,</w:t>
+      </w:r>
+      <w:r>
+        <w:t xml:space="preserve"> </w:t>
+      </w:r>
+      <w:r>
+        <w:t>an interview will therefore be done</w:t>
+      </w:r>
+      <w:r>
+        <w:t xml:space="preserve"> </w:t>
+      </w:r>
+      <w:r>
+        <w:t xml:space="preserve">on someone </w:t>
+      </w:r>
+      <w:r>
+        <w:t>easily accessible</w:t>
+      </w:r>
+      <w:r>
+        <w:t xml:space="preserve"> who has be</w:t>
+      </w:r>
+      <w:r>
+        <w:t>en</w:t>
+      </w:r>
+      <w:r>
+        <w:t xml:space="preserve"> playing guitar for multiple years now. In doing so objectives essential to regular players </w:t>
+      </w:r>
+      <w:r>
+        <w:t xml:space="preserve">can be identified </w:t>
+      </w:r>
+      <w:r>
+        <w:t xml:space="preserve">and </w:t>
+      </w:r>
+      <w:r>
+        <w:t>feedback</w:t>
+      </w:r>
+      <w:r>
+        <w:t xml:space="preserve"> can be gathered</w:t>
+      </w:r>
+      <w:r>
+        <w:t xml:space="preserve"> on the outcome of </w:t>
+      </w:r>
+      <w:r>
+        <w:t xml:space="preserve">the </w:t>
+      </w:r>
+      <w:r>
+        <w:t>project</w:t>
+      </w:r>
+      <w:r>
+        <w:t>, discovering any issues with the program</w:t>
+      </w:r>
+      <w:r>
+        <w:t>ming.</w:t>
+      </w:r>
+    </w:p>
+    <w:p/>
+    <w:p>
+      <w:pPr>
+        <w:rPr>
+          <w:sz w:val="24"/>
+          <w:szCs w:val="24"/>
+          <w:u w:val="single"/>
+        </w:rPr>
+      </w:pPr>
+      <w:r>
+        <w:rPr>
+          <w:sz w:val="28"/>
+          <w:szCs w:val="28"/>
+          <w:u w:val="single"/>
+        </w:rPr>
+        <w:t>Objectives</w:t>
+      </w:r>
+    </w:p>
+    <w:p>
+      <w:r>
+        <w:t xml:space="preserve">This guitar app has a range of objectives, some required for a minimum viable product, and others less essential to the fundamentals of the program. These will be added if </w:t>
+      </w:r>
+      <w:r>
+        <w:t xml:space="preserve">there is enough time, and have been clearly marked </w:t>
+      </w:r>
+      <w:r>
+        <w:t>by section below:</w:t>
+      </w:r>
+    </w:p>
+    <w:p>
+      <w:r>
+        <w:t xml:space="preserve">(no letter) </w:t>
+      </w:r>
+      <w:r>
+        <w:t xml:space="preserve">– </w:t>
+      </w:r>
+      <w:r>
+        <w:t>Fundamental o</w:t>
+      </w:r>
+      <w:r>
+        <w:t>bjectives relating to key function of the program</w:t>
+      </w:r>
+    </w:p>
+    <w:p>
+      <w:r>
+        <w:t xml:space="preserve">B </w:t>
+      </w:r>
+      <w:r>
+        <w:t>– Other objectives that can be added with less urgency</w:t>
+      </w:r>
+    </w:p>
+    <w:p>
+      <w:r>
+        <w:t>List</w:t>
+      </w:r>
+      <w:r>
+        <w:t xml:space="preserve"> of objectives</w:t>
+      </w:r>
+      <w:r>
+        <w:t>:</w:t>
+      </w:r>
+    </w:p>
+    <w:p>
+      <w:pPr>
+        <w:pStyle w:val="ListParagraph"/>
+        <w:numPr>
+          <w:ilvl w:val="0"/>
+          <w:numId w:val="2"/>
+        </w:numPr>
+      </w:pPr>
+      <w:r>
+        <w:t>1:</w:t>
+      </w:r>
+      <w:r>
+        <w:t xml:space="preserve"> </w:t>
+      </w:r>
+      <w:r>
+        <w:t>Input handling</w:t>
+      </w:r>
+    </w:p>
+    <w:p>
+      <w:pPr>
+        <w:pStyle w:val="ListParagraph"/>
+        <w:numPr>
+          <w:ilvl w:val="1"/>
+          <w:numId w:val="2"/>
+        </w:numPr>
+      </w:pPr>
+      <w:r>
+        <w:t>1.1: User can upload files in a set format, e.g. mp3</w:t>
+      </w:r>
+      <w:r>
+        <w:t>.</w:t>
+      </w:r>
+    </w:p>
+    <w:p>
+      <w:pPr>
+        <w:pStyle w:val="ListParagraph"/>
+        <w:numPr>
+          <w:ilvl w:val="1"/>
+          <w:numId w:val="2"/>
+        </w:numPr>
+      </w:pPr>
+      <w:r>
+        <w:t>1.2: User can use files of multiple formats</w:t>
+      </w:r>
+      <w:r>
+        <w:t>.</w:t>
+      </w:r>
+    </w:p>
+    <w:p>
+      <w:pPr>
+        <w:pStyle w:val="ListParagraph"/>
+        <w:numPr>
+          <w:ilvl w:val="1"/>
+          <w:numId w:val="2"/>
+        </w:numPr>
+      </w:pPr>
+      <w:r>
+        <w:t>1.3:</w:t>
+      </w:r>
+      <w:r>
+        <w:t xml:space="preserve"> Provide suitable errors for incorrect formats</w:t>
+      </w:r>
+      <w:r>
+        <w:t>.</w:t>
+      </w:r>
+    </w:p>
+    <w:p>
+      <w:pPr>
+        <w:pStyle w:val="ListParagraph"/>
+        <w:numPr>
+          <w:ilvl w:val="1"/>
+          <w:numId w:val="2"/>
+        </w:numPr>
+      </w:pPr>
+      <w:r>
+        <w:t>B1.4: Allow user to record audio directly into the program.</w:t>
+      </w:r>
+    </w:p>
+    <w:p/>
+    <w:p>
+      <w:pPr>
+        <w:pStyle w:val="ListParagraph"/>
+        <w:numPr>
+          <w:ilvl w:val="0"/>
+          <w:numId w:val="2"/>
+        </w:numPr>
+      </w:pPr>
+      <w:r>
+        <w:t xml:space="preserve">2: </w:t>
+      </w:r>
+      <w:r>
+        <w:t>File processing</w:t>
+      </w:r>
+    </w:p>
+    <w:p>
+      <w:pPr>
+        <w:pStyle w:val="ListParagraph"/>
+        <w:numPr>
+          <w:ilvl w:val="1"/>
+          <w:numId w:val="2"/>
+        </w:numPr>
+      </w:pPr>
+      <w:r>
+        <w:t>2.1: Process the audio to identify pitches of notes</w:t>
+      </w:r>
+      <w:r>
+        <w:t>.</w:t>
+      </w:r>
+    </w:p>
+    <w:p>
+      <w:pPr>
+        <w:pStyle w:val="ListParagraph"/>
+        <w:numPr>
+          <w:ilvl w:val="1"/>
+          <w:numId w:val="2"/>
+        </w:numPr>
+      </w:pPr>
+      <w:r>
+        <w:t>2.2: Identify the length of notes accurately</w:t>
+      </w:r>
+      <w:r>
+        <w:t>.</w:t>
+      </w:r>
+    </w:p>
+    <w:p>
+      <w:pPr>
+        <w:pStyle w:val="ListParagraph"/>
+        <w:numPr>
+          <w:ilvl w:val="1"/>
+          <w:numId w:val="2"/>
+        </w:numPr>
+      </w:pPr>
+      <w:r>
+        <w:t>2.3: Ignore any common sources of noise from processing for accurate results</w:t>
+      </w:r>
+      <w:r>
+        <w:t>.</w:t>
+      </w:r>
+    </w:p>
+    <w:p>
+      <w:pPr>
+        <w:pStyle w:val="ListParagraph"/>
+        <w:numPr>
+          <w:ilvl w:val="1"/>
+          <w:numId w:val="2"/>
+        </w:numPr>
+      </w:pPr>
+      <w:r>
+        <w:t xml:space="preserve">B2.4: Store above data in </w:t>
+      </w:r>
+      <w:r>
+        <w:t>a suitable variable type.</w:t>
+      </w:r>
+    </w:p>
+    <w:p>
+      <w:pPr>
+        <w:pStyle w:val="ListParagraph"/>
+      </w:pPr>
+    </w:p>
+    <w:p>
+      <w:pPr>
+        <w:pStyle w:val="ListParagraph"/>
+        <w:numPr>
+          <w:ilvl w:val="0"/>
+          <w:numId w:val="2"/>
+        </w:numPr>
+      </w:pPr>
+      <w:r>
+        <w:t xml:space="preserve">3: Converting </w:t>
+      </w:r>
+      <w:r>
+        <w:t>to tab</w:t>
+      </w:r>
+    </w:p>
+    <w:p>
+      <w:pPr>
+        <w:pStyle w:val="ListParagraph"/>
+        <w:numPr>
+          <w:ilvl w:val="1"/>
+          <w:numId w:val="2"/>
+        </w:numPr>
+      </w:pPr>
+      <w:r>
+        <w:t>3.1: Map the detected notes in objectives 2.1 and 2.2 onto a tablature format</w:t>
+      </w:r>
+    </w:p>
+    <w:p>
+      <w:pPr>
+        <w:pStyle w:val="ListParagraph"/>
+      </w:pPr>
+    </w:p>
+    <w:p>
+      <w:pPr>
+        <w:pStyle w:val="ListParagraph"/>
+      </w:pPr>
+    </w:p>
+    <w:p>
+      <w:pPr>
+        <w:pStyle w:val="ListParagraph"/>
+        <w:numPr>
+          <w:ilvl w:val="0"/>
+          <w:numId w:val="2"/>
+        </w:numPr>
+      </w:pPr>
+      <w:r>
+        <w:t>4</w:t>
+      </w:r>
+      <w:r>
+        <w:t>:</w:t>
+      </w:r>
+      <w:r>
+        <w:t xml:space="preserve"> </w:t>
+      </w:r>
+      <w:r>
+        <w:t>Displaying tab sheets</w:t>
+      </w:r>
+    </w:p>
+    <w:p>
+      <w:pPr>
+        <w:pStyle w:val="ListParagraph"/>
+        <w:numPr>
+          <w:ilvl w:val="1"/>
+          <w:numId w:val="2"/>
+        </w:numPr>
+      </w:pPr>
+      <w:r>
+        <w:t>3.1: Have</w:t>
+      </w:r>
+      <w:r>
+        <w:t xml:space="preserve"> a method of displaying the tab sheet that works every time.</w:t>
+      </w:r>
+    </w:p>
+    <w:p>
+      <w:pPr>
+        <w:pStyle w:val="ListParagraph"/>
+        <w:numPr>
+          <w:ilvl w:val="1"/>
+          <w:numId w:val="2"/>
+        </w:numPr>
+      </w:pPr>
+      <w:r>
+        <w:t xml:space="preserve">3.2: </w:t>
+      </w:r>
+      <w:r>
+        <w:t>Display notes in correct positions from objective 3.1.</w:t>
+      </w:r>
+    </w:p>
+    <w:p>
+      <w:pPr>
+        <w:pStyle w:val="ListParagraph"/>
+        <w:numPr>
+          <w:ilvl w:val="1"/>
+          <w:numId w:val="2"/>
+        </w:numPr>
+      </w:pPr>
+      <w:r>
+        <w:t>3.3: Allow user to copy the tab sheet as text with suitable spacing for readability.</w:t>
+      </w:r>
+    </w:p>
+    <w:p>
+      <w:pPr>
+        <w:pStyle w:val="ListParagraph"/>
+        <w:numPr>
+          <w:ilvl w:val="1"/>
+          <w:numId w:val="2"/>
+        </w:numPr>
+      </w:pPr>
+      <w:r>
+        <w:t>B</w:t>
+      </w:r>
+      <w:r>
+        <w:t>3.</w:t>
+      </w:r>
+      <w:r>
+        <w:t>4</w:t>
+      </w:r>
+      <w:r>
+        <w:t>: Allow user to save th</w:t>
+      </w:r>
+      <w:r>
+        <w:t>e tab sheet</w:t>
+      </w:r>
+      <w:r>
+        <w:t xml:space="preserve"> as an image</w:t>
+      </w:r>
+      <w:r>
+        <w:t>.</w:t>
+      </w:r>
+    </w:p>
+    <w:p>
+      <w:pPr>
+        <w:pStyle w:val="ListParagraph"/>
+        <w:numPr>
+          <w:ilvl w:val="1"/>
+          <w:numId w:val="2"/>
+        </w:numPr>
+      </w:pPr>
+      <w:r>
+        <w:t>B3.5:</w:t>
+      </w:r>
+      <w:r>
+        <w:t xml:space="preserve"> Implement feature to adapt to different </w:t>
+      </w:r>
+      <w:r>
+        <w:t xml:space="preserve">guitar tunings, if manually input, and have the notes move to the correct </w:t>
+      </w:r>
+      <w:r>
+        <w:t>notes.</w:t>
+      </w:r>
+    </w:p>
+    <w:p>
+      <w:pPr>
+        <w:pStyle w:val="ListParagraph"/>
+        <w:numPr>
+          <w:ilvl w:val="1"/>
+          <w:numId w:val="2"/>
+        </w:numPr>
+      </w:pPr>
+      <w:r>
+        <w:t>B3.6: Display the selected tuning in the exported tab format to make it clear for other musicians.</w:t>
+      </w:r>
+    </w:p>
+    <w:p>
+      <w:pPr>
+        <w:pStyle w:val="ListParagraph"/>
+      </w:pPr>
+    </w:p>
+    <w:p>
+      <w:pPr>
+        <w:pStyle w:val="ListParagraph"/>
+      </w:pPr>
+    </w:p>
+    <w:p>
+      <w:pPr>
+        <w:pStyle w:val="ListParagraph"/>
+        <w:numPr>
+          <w:ilvl w:val="0"/>
+          <w:numId w:val="2"/>
+        </w:numPr>
+      </w:pPr>
+      <w:r>
+        <w:lastRenderedPageBreak/>
+        <w:t xml:space="preserve">4: </w:t>
+      </w:r>
+      <w:r>
+        <w:br/>
+      </w:r>
+      <w:r>
+        <w:br/>
+      </w:r>
+    </w:p>
+    <w:p/>
+    <w:p/>
+    <w:p/>
+    <w:p/>
+    <w:p>
+      <w:pPr>
+        <w:rPr>
+          <w:sz w:val="32"/>
+          <w:szCs w:val="32"/>
+          <w:u w:val="single"/>
+        </w:rPr>
+      </w:pPr>
+      <w:r>
+        <w:rPr>
+          <w:sz w:val="32"/>
+          <w:szCs w:val="32"/>
+          <w:u w:val="single"/>
+        </w:rPr>
+        <w:t xml:space="preserve">Project </w:t>
+      </w:r>
+      <w:r>
+        <w:rPr>
+          <w:sz w:val="32"/>
+          <w:szCs w:val="32"/>
+          <w:u w:val="single"/>
+        </w:rPr>
+        <w:t>Research</w:t>
+      </w:r>
+      <w:r>
+        <w:rPr>
+          <w:sz w:val="32"/>
+          <w:szCs w:val="32"/>
+          <w:u w:val="single"/>
+        </w:rPr>
+        <w:br/>
+      </w:r>
+    </w:p>
+    <w:p>
+      <w:pPr>
+        <w:rPr>
+          <w:sz w:val="24"/>
+          <w:szCs w:val="24"/>
+        </w:rPr>
+      </w:pPr>
+      <w:r>
+        <w:rPr>
+          <w:sz w:val="24"/>
+          <w:szCs w:val="24"/>
+          <w:u w:val="single"/>
+        </w:rPr>
+        <w:t>Existing tools</w:t>
+      </w:r>
+    </w:p>
+    <w:p>
+      <w:r>
+        <w:t>There are existing programs that allow users to manually transcribe</w:t>
+      </w:r>
+      <w:r>
+        <w:t xml:space="preserve"> their songs to </w:t>
+      </w:r>
+      <w:r>
+        <w:t>tab format, or even newer ones that can use artificial intelligence to transcribe for them. However, these have their individual drawback</w:t>
+      </w:r>
+      <w:r>
+        <w:t>s.</w:t>
+      </w:r>
+    </w:p>
+    <w:p/>
+    <w:p>
+      <w:r>
+        <w:t>One example is an online tool called ‘Guitar2Tabs</w:t>
+      </w:r>
+      <w:r>
+        <w:t>‘</w:t>
+      </w:r>
+      <w:r>
+        <w:t>.</w:t>
+      </w:r>
+      <w:r>
+        <w:t xml:space="preserve"> This</w:t>
+      </w:r>
+      <w:r>
+        <w:t xml:space="preserve"> is a tool which utilizes artificial intelligence to automatically transcribe notes and chords </w:t>
+      </w:r>
+      <w:r>
+        <w:t>as accurately as possible.</w:t>
+      </w:r>
+    </w:p>
+    <w:p>
+      <w:pPr>
+        <w:ind w:right="-330"/>
+      </w:pPr>
+      <w:r>
+        <w:rPr>
+          <w:noProof/>
+        </w:rPr>
+        <w:drawing>
+          <wp:anchor distT="0" distB="0" distL="114300" distR="114300" simplePos="0" relativeHeight="251660288" behindDoc="1" locked="0" layoutInCell="1" allowOverlap="1" wp14:anchorId="43B53F1A" wp14:editId="7D8D39EB">
+            <wp:simplePos x="914400" y="3262745"/>
+            <wp:positionH relativeFrom="margin">
+              <wp:align>left</wp:align>
+            </wp:positionH>
+            <wp:positionV relativeFrom="paragraph">
+              <wp:align>top</wp:align>
+            </wp:positionV>
+            <wp:extent cx="4648200" cy="3016250"/>
+            <wp:effectExtent l="0" t="0" r="0" b="0"/>
+            <wp:wrapSquare wrapText="bothSides"/>
+            <wp:docPr id="887537904" name="Picture 1" descr="A screenshot of a website&#10;&#10;AI-generated content may be incorrect."/>
+            <wp:cNvGraphicFramePr>
+              <a:graphicFrameLocks xmlns:a="http://schemas.openxmlformats.org/drawingml/2006/main" noChangeAspect="1"/>
+            </wp:cNvGraphicFramePr>
+            <a:graphic xmlns:a="http://schemas.openxmlformats.org/drawingml/2006/main">
+              <a:graphicData uri="http://schemas.openxmlformats.org/drawingml/2006/picture">
+                <pic:pic xmlns:pic="http://schemas.openxmlformats.org/drawingml/2006/picture">
+                  <pic:nvPicPr>
+                    <pic:cNvPr id="887537904" name="Picture 1" descr="A screenshot of a website&#10;&#10;AI-generated content may be incorrect."/>
+                    <pic:cNvPicPr/>
+                  </pic:nvPicPr>
+                  <pic:blipFill>
+                    <a:blip r:embed="rId6" cstate="print">
+                      <a:extLst>
+                        <a:ext uri="{28A0092B-C50C-407E-A947-70E740481C1C}">
+                          <a14:useLocalDpi xmlns:a14="http://schemas.microsoft.com/office/drawing/2010/main" val="0"/>
+                        </a:ext>
+                      </a:extLst>
+                    </a:blip>
+                    <a:stretch>
+                      <a:fillRect/>
+                    </a:stretch>
+                  </pic:blipFill>
+                  <pic:spPr>
+                    <a:xfrm>
+                      <a:off x="0" y="0"/>
+                      <a:ext cx="4648200" cy="3016250"/>
+                    </a:xfrm>
+                    <a:prstGeom prst="rect">
+                      <a:avLst/>
+                    </a:prstGeom>
+                  </pic:spPr>
+                </pic:pic>
+              </a:graphicData>
+            </a:graphic>
+            <wp14:sizeRelH relativeFrom="margin">
+              <wp14:pctWidth>0</wp14:pctWidth>
+            </wp14:sizeRelH>
+            <wp14:sizeRelV relativeFrom="margin">
+              <wp14:pctHeight>0</wp14:pctHeight>
+            </wp14:sizeRelV>
+          </wp:anchor>
+        </w:drawing>
+      </w:r>
+      <w:r>
+        <w:t xml:space="preserve">Their home page states that you can not only record and upload sound files, but can also use a YouTube video link for transcription. Additionally it has a range of output options, </w:t>
+      </w:r>
+      <w:r>
+        <w:t>not just tablature format.</w:t>
+      </w:r>
+      <w:r>
+        <w:br w:type="textWrapping" w:clear="all"/>
+      </w:r>
+      <w:r>
+        <w:t xml:space="preserve">Below is another image taken from </w:t>
+      </w:r>
+      <w:r>
+        <w:t>this website listing powerful features.</w:t>
+      </w:r>
+    </w:p>
+    <w:p>
+      <w:pPr>
+        <w:ind w:right="-330"/>
+      </w:pPr>
+      <w:r>
+        <w:rPr>
+          <w:noProof/>
+        </w:rPr>
+        <w:lastRenderedPageBreak/>
+        <w:drawing>
+          <wp:anchor distT="0" distB="0" distL="114300" distR="114300" simplePos="0" relativeHeight="251661312" behindDoc="0" locked="0" layoutInCell="1" allowOverlap="1" wp14:anchorId="276D50DA" wp14:editId="4CFB3388">
+            <wp:simplePos x="914400" y="6567055"/>
+            <wp:positionH relativeFrom="column">
+              <wp:align>left</wp:align>
+            </wp:positionH>
+            <wp:positionV relativeFrom="paragraph">
+              <wp:align>top</wp:align>
+            </wp:positionV>
+            <wp:extent cx="4087091" cy="3001245"/>
+            <wp:effectExtent l="0" t="0" r="8890" b="8890"/>
+            <wp:wrapSquare wrapText="bothSides"/>
+            <wp:docPr id="1443705378" name="Picture 1" descr="A screenshot of a music tab&#10;&#10;AI-generated content may be incorrect."/>
+            <wp:cNvGraphicFramePr>
+              <a:graphicFrameLocks xmlns:a="http://schemas.openxmlformats.org/drawingml/2006/main" noChangeAspect="1"/>
+            </wp:cNvGraphicFramePr>
+            <a:graphic xmlns:a="http://schemas.openxmlformats.org/drawingml/2006/main">
+              <a:graphicData uri="http://schemas.openxmlformats.org/drawingml/2006/picture">
+                <pic:pic xmlns:pic="http://schemas.openxmlformats.org/drawingml/2006/picture">
+                  <pic:nvPicPr>
+                    <pic:cNvPr id="1443705378" name="Picture 1" descr="A screenshot of a music tab&#10;&#10;AI-generated content may be incorrect."/>
+                    <pic:cNvPicPr/>
+                  </pic:nvPicPr>
+                  <pic:blipFill>
+                    <a:blip r:embed="rId7" cstate="print">
+                      <a:extLst>
+                        <a:ext uri="{28A0092B-C50C-407E-A947-70E740481C1C}">
+                          <a14:useLocalDpi xmlns:a14="http://schemas.microsoft.com/office/drawing/2010/main" val="0"/>
+                        </a:ext>
+                      </a:extLst>
+                    </a:blip>
+                    <a:stretch>
+                      <a:fillRect/>
+                    </a:stretch>
+                  </pic:blipFill>
+                  <pic:spPr>
+                    <a:xfrm>
+                      <a:off x="0" y="0"/>
+                      <a:ext cx="4087091" cy="3001245"/>
+                    </a:xfrm>
+                    <a:prstGeom prst="rect">
+                      <a:avLst/>
+                    </a:prstGeom>
+                  </pic:spPr>
+                </pic:pic>
+              </a:graphicData>
+            </a:graphic>
+          </wp:anchor>
+        </w:drawing>
+      </w:r>
+      <w:r>
+        <w:t>Most of these features are out of scope for</w:t>
+      </w:r>
+      <w:r>
+        <w:t xml:space="preserve"> this</w:t>
+      </w:r>
+      <w:r>
+        <w:t xml:space="preserve"> project and </w:t>
+      </w:r>
+      <w:r>
+        <w:t>require a much larger scale to implement. One example is the multi-instrument support. This project will only transcribe guitar input</w:t>
+      </w:r>
+      <w:r>
+        <w:t>, and multiple tracks playing at once will not work</w:t>
+      </w:r>
+      <w:r>
+        <w:t>.</w:t>
+      </w:r>
+      <w:r>
+        <w:br w:type="textWrapping" w:clear="all"/>
+      </w:r>
+      <w:r>
+        <w:t xml:space="preserve">This is an example of a more advanced version of this project’s outcome. </w:t>
+      </w:r>
+      <w:r>
+        <w:t xml:space="preserve">Instead of adding lots of additional features, </w:t>
+      </w:r>
+      <w:r>
+        <w:t>the basics will be focused on.</w:t>
+      </w:r>
+    </w:p>
+    <w:p>
+      <w:pPr>
+        <w:ind w:right="-330"/>
+      </w:pPr>
+      <w:r>
+        <w:t xml:space="preserve">An example of a </w:t>
+      </w:r>
+      <w:r>
+        <w:t xml:space="preserve">fully </w:t>
+      </w:r>
+      <w:r>
+        <w:t>manual transcription tool is a</w:t>
+      </w:r>
+      <w:r>
+        <w:t xml:space="preserve"> feature</w:t>
+      </w:r>
+      <w:r>
+        <w:t xml:space="preserve"> of a</w:t>
+      </w:r>
+      <w:r>
+        <w:t xml:space="preserve"> mobile application called ‘</w:t>
+      </w:r>
+      <w:r>
+        <w:t>Ultimate Guitar’.</w:t>
+      </w:r>
+    </w:p>
+    <w:p>
+      <w:pPr>
+        <w:ind w:right="-330"/>
+      </w:pPr>
+      <w:r>
+        <w:rPr>
+          <w:noProof/>
+        </w:rPr>
+        <w:drawing>
+          <wp:anchor distT="0" distB="0" distL="114300" distR="114300" simplePos="0" relativeHeight="251662336" behindDoc="0" locked="0" layoutInCell="1" allowOverlap="1" wp14:anchorId="1DFB9607" wp14:editId="127538B1">
+            <wp:simplePos x="914400" y="1857375"/>
+            <wp:positionH relativeFrom="column">
+              <wp:align>left</wp:align>
+            </wp:positionH>
+            <wp:positionV relativeFrom="paragraph">
+              <wp:align>top</wp:align>
+            </wp:positionV>
+            <wp:extent cx="3457575" cy="3218157"/>
+            <wp:effectExtent l="0" t="0" r="0" b="1905"/>
+            <wp:wrapSquare wrapText="bothSides"/>
+            <wp:docPr id="1891897750" name="Picture 1" descr="A screenshot of a computer&#10;&#10;AI-generated content may be incorrect."/>
+            <wp:cNvGraphicFramePr>
+              <a:graphicFrameLocks xmlns:a="http://schemas.openxmlformats.org/drawingml/2006/main" noChangeAspect="1"/>
+            </wp:cNvGraphicFramePr>
+            <a:graphic xmlns:a="http://schemas.openxmlformats.org/drawingml/2006/main">
+              <a:graphicData uri="http://schemas.openxmlformats.org/drawingml/2006/picture">
+                <pic:pic xmlns:pic="http://schemas.openxmlformats.org/drawingml/2006/picture">
+                  <pic:nvPicPr>
+                    <pic:cNvPr id="1891897750" name="Picture 1" descr="A screenshot of a computer&#10;&#10;AI-generated content may be incorrect."/>
+                    <pic:cNvPicPr/>
+                  </pic:nvPicPr>
+                  <pic:blipFill>
+                    <a:blip r:embed="rId8" cstate="print">
+                      <a:extLst>
+                        <a:ext uri="{28A0092B-C50C-407E-A947-70E740481C1C}">
+                          <a14:useLocalDpi xmlns:a14="http://schemas.microsoft.com/office/drawing/2010/main" val="0"/>
+                        </a:ext>
+                      </a:extLst>
+                    </a:blip>
+                    <a:stretch>
+                      <a:fillRect/>
+                    </a:stretch>
+                  </pic:blipFill>
+                  <pic:spPr>
+                    <a:xfrm>
+                      <a:off x="0" y="0"/>
+                      <a:ext cx="3457575" cy="3218157"/>
+                    </a:xfrm>
+                    <a:prstGeom prst="rect">
+                      <a:avLst/>
+                    </a:prstGeom>
+                  </pic:spPr>
+                </pic:pic>
+              </a:graphicData>
+            </a:graphic>
+          </wp:anchor>
+        </w:drawing>
+      </w:r>
+      <w:r>
+        <w:t xml:space="preserve">Ultimate Guitar makes users </w:t>
+      </w:r>
+      <w:r>
+        <w:t>upload tab sheets in pure ASCII format, which is tedious, and formatting manually wastes time</w:t>
+      </w:r>
+      <w:r>
+        <w:rPr>
+          <w:highlight w:val="yellow"/>
+        </w:rPr>
+        <w:t xml:space="preserve">. </w:t>
+      </w:r>
+      <w:r>
+        <w:rPr>
+          <w:highlight w:val="yellow"/>
+        </w:rPr>
+        <w:t xml:space="preserve">Interview – add </w:t>
+      </w:r>
+      <w:proofErr w:type="spellStart"/>
+      <w:r>
+        <w:rPr>
+          <w:highlight w:val="yellow"/>
+        </w:rPr>
+        <w:t>alex</w:t>
+      </w:r>
+      <w:proofErr w:type="spellEnd"/>
+      <w:r>
+        <w:rPr>
+          <w:highlight w:val="yellow"/>
+        </w:rPr>
+        <w:t xml:space="preserve"> opinions</w:t>
+      </w:r>
+    </w:p>
+    <w:p>
+      <w:pPr>
+        <w:ind w:right="-330"/>
+      </w:pPr>
+    </w:p>
+    <w:p>
+      <w:pPr>
+        <w:ind w:right="-330"/>
+      </w:pPr>
+      <w:r>
+        <w:rPr>
+          <w:noProof/>
+        </w:rPr>
+        <w:drawing>
+          <wp:inline distT="0" distB="0" distL="0" distR="0" wp14:anchorId="67EDA506" wp14:editId="4CE0EB0A">
+            <wp:extent cx="2228850" cy="1510016"/>
+            <wp:effectExtent l="0" t="0" r="0" b="0"/>
+            <wp:docPr id="1862935173" name="Picture 1" descr="A screenshot of a computer&#10;&#10;AI-generated content may be incorrect."/>
+            <wp:cNvGraphicFramePr>
+              <a:graphicFrameLocks xmlns:a="http://schemas.openxmlformats.org/drawingml/2006/main" noChangeAspect="1"/>
+            </wp:cNvGraphicFramePr>
+            <a:graphic xmlns:a="http://schemas.openxmlformats.org/drawingml/2006/main">
+              <a:graphicData uri="http://schemas.openxmlformats.org/drawingml/2006/picture">
+                <pic:pic xmlns:pic="http://schemas.openxmlformats.org/drawingml/2006/picture">
+                  <pic:nvPicPr>
+                    <pic:cNvPr id="1862935173" name="Picture 1" descr="A screenshot of a computer&#10;&#10;AI-generated content may be incorrect."/>
+                    <pic:cNvPicPr/>
+                  </pic:nvPicPr>
+                  <pic:blipFill>
+                    <a:blip r:embed="rId9"/>
+                    <a:stretch>
+                      <a:fillRect/>
+                    </a:stretch>
+                  </pic:blipFill>
+                  <pic:spPr>
+                    <a:xfrm>
+                      <a:off x="0" y="0"/>
+                      <a:ext cx="2254880" cy="1527651"/>
+                    </a:xfrm>
+                    <a:prstGeom prst="rect">
+                      <a:avLst/>
+                    </a:prstGeom>
+                  </pic:spPr>
+                </pic:pic>
+              </a:graphicData>
+            </a:graphic>
+          </wp:inline>
+        </w:drawing>
+      </w:r>
+    </w:p>
+    <w:p>
+      <w:pPr>
+        <w:ind w:right="-330"/>
+      </w:pPr>
+      <w:r>
+        <w:t>Above: Ultimate Guitar homepage</w:t>
+      </w:r>
+      <w:r>
+        <w:br w:type="textWrapping" w:clear="all"/>
+      </w:r>
+    </w:p>
+    <w:p>
+      <w:r>
+        <w:t xml:space="preserve"> </w:t>
+      </w:r>
+      <w:r>
+        <w:t>A program that</w:t>
+      </w:r>
+      <w:r>
+        <w:t xml:space="preserve"> combines the simplicity of Ultimate Guitar and </w:t>
+      </w:r>
+      <w:r>
+        <w:t xml:space="preserve">fast </w:t>
+      </w:r>
+      <w:r>
+        <w:t xml:space="preserve">transcription offered by Guitar2Tabs is </w:t>
+      </w:r>
+      <w:r>
+        <w:t>‘My Guitar Tabs</w:t>
+      </w:r>
+      <w:r>
+        <w:t>’.</w:t>
+      </w:r>
+    </w:p>
+    <w:p>
+      <w:r>
+        <w:rPr>
+          <w:noProof/>
+        </w:rPr>
+        <w:lastRenderedPageBreak/>
+        <w:drawing>
+          <wp:inline distT="0" distB="0" distL="0" distR="0" wp14:anchorId="3FAB3FF0" wp14:editId="34475D97">
+            <wp:extent cx="5229225" cy="2490052"/>
+            <wp:effectExtent l="0" t="0" r="0" b="5715"/>
+            <wp:docPr id="648184045" name="Picture 1" descr="A screenshot of a computer&#10;&#10;AI-generated content may be incorrect."/>
+            <wp:cNvGraphicFramePr>
+              <a:graphicFrameLocks xmlns:a="http://schemas.openxmlformats.org/drawingml/2006/main" noChangeAspect="1"/>
+            </wp:cNvGraphicFramePr>
+            <a:graphic xmlns:a="http://schemas.openxmlformats.org/drawingml/2006/main">
+              <a:graphicData uri="http://schemas.openxmlformats.org/drawingml/2006/picture">
+                <pic:pic xmlns:pic="http://schemas.openxmlformats.org/drawingml/2006/picture">
+                  <pic:nvPicPr>
+                    <pic:cNvPr id="648184045" name="Picture 1" descr="A screenshot of a computer&#10;&#10;AI-generated content may be incorrect."/>
+                    <pic:cNvPicPr/>
+                  </pic:nvPicPr>
+                  <pic:blipFill>
+                    <a:blip r:embed="rId10"/>
+                    <a:stretch>
+                      <a:fillRect/>
+                    </a:stretch>
+                  </pic:blipFill>
+                  <pic:spPr>
+                    <a:xfrm>
+                      <a:off x="0" y="0"/>
+                      <a:ext cx="5237636" cy="2494057"/>
+                    </a:xfrm>
+                    <a:prstGeom prst="rect">
+                      <a:avLst/>
+                    </a:prstGeom>
+                  </pic:spPr>
+                </pic:pic>
+              </a:graphicData>
+            </a:graphic>
+          </wp:inline>
+        </w:drawing>
+      </w:r>
+    </w:p>
+    <w:p>
+      <w:r>
+        <w:t xml:space="preserve">This program allows users to record the position of each note played but does not require them to manually </w:t>
+      </w:r>
+      <w:r>
+        <w:t>format the tab sheet</w:t>
+      </w:r>
+      <w:r>
+        <w:t>.</w:t>
+      </w:r>
+    </w:p>
+    <w:p>
+      <w:r>
+        <w:rPr>
+          <w:noProof/>
+        </w:rPr>
+        <w:drawing>
+          <wp:anchor distT="0" distB="0" distL="114300" distR="114300" simplePos="0" relativeHeight="251663360" behindDoc="0" locked="0" layoutInCell="1" allowOverlap="1" wp14:anchorId="5B3AB07F" wp14:editId="060C9AE9">
+            <wp:simplePos x="914400" y="914400"/>
+            <wp:positionH relativeFrom="margin">
+              <wp:align>left</wp:align>
+            </wp:positionH>
+            <wp:positionV relativeFrom="paragraph">
+              <wp:align>top</wp:align>
+            </wp:positionV>
+            <wp:extent cx="4119880" cy="2705100"/>
+            <wp:effectExtent l="0" t="0" r="0" b="0"/>
+            <wp:wrapSquare wrapText="bothSides"/>
+            <wp:docPr id="298279378" name="Picture 1" descr="A screenshot of a computer&#10;&#10;AI-generated content may be incorrect."/>
+            <wp:cNvGraphicFramePr>
+              <a:graphicFrameLocks xmlns:a="http://schemas.openxmlformats.org/drawingml/2006/main" noChangeAspect="1"/>
+            </wp:cNvGraphicFramePr>
+            <a:graphic xmlns:a="http://schemas.openxmlformats.org/drawingml/2006/main">
+              <a:graphicData uri="http://schemas.openxmlformats.org/drawingml/2006/picture">
+                <pic:pic xmlns:pic="http://schemas.openxmlformats.org/drawingml/2006/picture">
+                  <pic:nvPicPr>
+                    <pic:cNvPr id="298279378" name="Picture 1" descr="A screenshot of a computer&#10;&#10;AI-generated content may be incorrect."/>
+                    <pic:cNvPicPr/>
+                  </pic:nvPicPr>
+                  <pic:blipFill>
+                    <a:blip r:embed="rId11">
+                      <a:extLst>
+                        <a:ext uri="{28A0092B-C50C-407E-A947-70E740481C1C}">
+                          <a14:useLocalDpi xmlns:a14="http://schemas.microsoft.com/office/drawing/2010/main" val="0"/>
+                        </a:ext>
+                      </a:extLst>
+                    </a:blip>
+                    <a:stretch>
+                      <a:fillRect/>
+                    </a:stretch>
+                  </pic:blipFill>
+                  <pic:spPr>
+                    <a:xfrm>
+                      <a:off x="0" y="0"/>
+                      <a:ext cx="4119880" cy="2705100"/>
+                    </a:xfrm>
+                    <a:prstGeom prst="rect">
+                      <a:avLst/>
+                    </a:prstGeom>
+                  </pic:spPr>
+                </pic:pic>
+              </a:graphicData>
+            </a:graphic>
+            <wp14:sizeRelH relativeFrom="margin">
+              <wp14:pctWidth>0</wp14:pctWidth>
+            </wp14:sizeRelH>
+            <wp14:sizeRelV relativeFrom="margin">
+              <wp14:pctHeight>0</wp14:pctHeight>
+            </wp14:sizeRelV>
+          </wp:anchor>
+        </w:drawing>
+      </w:r>
+      <w:r>
+        <w:t>This is an example of the controls provided to allow users to place notes in the transcription</w:t>
+      </w:r>
+      <w:r>
+        <w:t>, with support for note slides, vibrato and more.</w:t>
+      </w:r>
+      <w:r>
+        <w:br w:type="textWrapping" w:clear="all"/>
+      </w:r>
+    </w:p>
+    <w:p>
+      <w:r>
+        <w:t xml:space="preserve">Overall, there are tools that </w:t>
+      </w:r>
+      <w:r>
+        <w:t>go</w:t>
+      </w:r>
+      <w:r>
+        <w:t xml:space="preserve"> all in on ai to analyse recordings for conversion but end up having</w:t>
+      </w:r>
+      <w:r>
+        <w:t xml:space="preserve"> </w:t>
+      </w:r>
+      <w:r>
+        <w:t xml:space="preserve">subscription fees, </w:t>
+      </w:r>
+      <w:r>
+        <w:t>whilst the rest rely on fully manual note entry.</w:t>
+      </w:r>
+    </w:p>
+    <w:p>
+      <w:r>
+        <w:t>This project aims to create a program in between the two, with automatic note detection but</w:t>
+      </w:r>
+      <w:r>
+        <w:t xml:space="preserve"> using</w:t>
+      </w:r>
+      <w:r>
+        <w:t xml:space="preserve"> </w:t>
+      </w:r>
+      <w:r>
+        <w:t>a more lightweight method.</w:t>
+      </w:r>
+      <w:r>
+        <w:t xml:space="preserve"> It would be nice to allow for editing of tabs in the final product, but</w:t>
+      </w:r>
+      <w:r>
+        <w:t xml:space="preserve"> this is an optional task.</w:t>
       </w:r>
     </w:p>
     <w:p>
@@ -1362,7 +2727,6 @@
       </w:pPr>
       <w:bookmarkStart w:id="1" w:name="_Toc200621689"/>
       <w:r>
-        <w:lastRenderedPageBreak/>
         <w:t>Documented Design</w:t>
       </w:r>
       <w:bookmarkEnd w:id="1"/>
@@ -1474,7 +2838,6 @@
             <w:p>
               <w:pPr>
                 <w:pStyle w:val="Bibliography"/>
-                <w:ind w:left="720" w:hanging="720"/>
                 <w:rPr>
                   <w:noProof/>
                   <w:kern w:val="0"/>
@@ -1516,7 +2879,6 @@
             <w:p>
               <w:pPr>
                 <w:pStyle w:val="Bibliography"/>
-                <w:ind w:left="720" w:hanging="720"/>
                 <w:rPr>
                   <w:noProof/>
                 </w:rPr>
@@ -1540,6 +2902,28 @@
                   <w:noProof/>
                 </w:rPr>
                 <w:t>. Retrieved from Sharepoint: https://hrsfc.sharepoint.com/sites/CompSci-Student</w:t>
+              </w:r>
+            </w:p>
+            <w:p>
+              <w:pPr>
+                <w:pStyle w:val="Bibliography"/>
+                <w:rPr>
+                  <w:noProof/>
+                </w:rPr>
+              </w:pPr>
+              <w:r>
+                <w:rPr>
+                  <w:i/>
+                  <w:iCs/>
+                  <w:noProof/>
+                </w:rPr>
+                <w:t>NAudio Documentation</w:t>
+              </w:r>
+              <w:r>
+                <w:rPr>
+                  <w:noProof/>
+                </w:rPr>
+                <w:t>. (2025, 10 13). Retrieved from GitHub: https://github.com/naudio/NAudio</w:t>
               </w:r>
             </w:p>
             <w:p>
@@ -1568,6 +2952,219 @@
 </w:document>
 </file>
 
+<file path=word/numbering.xml><?xml version="1.0" encoding="utf-8"?>
+<w:numbering xmlns:wpc="http://schemas.microsoft.com/office/word/2010/wordprocessingCanvas" xmlns:cx="http://schemas.microsoft.com/office/drawing/2014/chartex" xmlns:cx1="http://schemas.microsoft.com/office/drawing/2015/9/8/chartex" xmlns:cx2="http://schemas.microsoft.com/office/drawing/2015/10/21/chartex" xmlns:cx3="http://schemas.microsoft.com/office/drawing/2016/5/9/chartex" xmlns:cx4="http://schemas.microsoft.com/office/drawing/2016/5/10/chartex" xmlns:cx5="http://schemas.microsoft.com/office/drawing/2016/5/11/chartex" xmlns:cx6="http://schemas.microsoft.com/office/drawing/2016/5/12/chartex" xmlns:cx7="http://schemas.microsoft.com/office/drawing/2016/5/13/chartex" xmlns:cx8="http://schemas.microsoft.com/office/drawing/2016/5/14/chartex" xmlns:mc="http://schemas.openxmlformats.org/markup-compatibility/2006" xmlns:aink="http://schemas.microsoft.com/office/drawing/2016/ink" xmlns:am3d="http://schemas.microsoft.com/office/drawing/2017/model3d" xmlns:o="urn:schemas-microsoft-com:office:office" xmlns:oel="http://schemas.microsoft.com/office/2019/extlst" xmlns:r="http://schemas.openxmlformats.org/officeDocument/2006/relationships" xmlns:m="http://schemas.openxmlformats.org/officeDocument/2006/math" xmlns:v="urn:schemas-microsoft-com:vml" xmlns:wp14="http://schemas.microsoft.com/office/word/2010/wordprocessingDrawing" xmlns:wp="http://schemas.openxmlformats.org/drawingml/2006/wordprocessingDrawing" xmlns:w10="urn:schemas-microsoft-com:office:word" xmlns:w="http://schemas.openxmlformats.org/wordprocessingml/2006/main" xmlns:w14="http://schemas.microsoft.com/office/word/2010/wordml" xmlns:w15="http://schemas.microsoft.com/office/word/2012/wordml" xmlns:w16cex="http://schemas.microsoft.com/office/word/2018/wordml/cex" xmlns:w16cid="http://schemas.microsoft.com/office/word/2016/wordml/cid" xmlns:w16="http://schemas.microsoft.com/office/word/2018/wordml" xmlns:w16du="http://schemas.microsoft.com/office/word/2023/wordml/word16du" xmlns:w16sdtdh="http://schemas.microsoft.com/office/word/2020/wordml/sdtdatahash" xmlns:w16sdtfl="http://schemas.microsoft.com/office/word/2024/wordml/sdtformatlock" xmlns:w16se="http://schemas.microsoft.com/office/word/2015/wordml/symex" xmlns:wpg="http://schemas.microsoft.com/office/word/2010/wordprocessingGroup" xmlns:wpi="http://schemas.microsoft.com/office/word/2010/wordprocessingInk" xmlns:wne="http://schemas.microsoft.com/office/word/2006/wordml" xmlns:wps="http://schemas.microsoft.com/office/word/2010/wordprocessingShape" mc:Ignorable="w14 w15 w16se w16cid w16 w16cex w16sdtdh w16sdtfl w16du wp14">
+  <w:abstractNum w:abstractNumId="0" w15:restartNumberingAfterBreak="0">
+    <w:nsid w:val="1CA77726"/>
+    <w:multiLevelType w:val="hybridMultilevel"/>
+    <w:tmpl w:val="3ECA1DFA"/>
+    <w:lvl w:ilvl="0" w:tplc="08090015">
+      <w:start w:val="1"/>
+      <w:numFmt w:val="upperLetter"/>
+      <w:lvlText w:val="%1."/>
+      <w:lvlJc w:val="left"/>
+      <w:pPr>
+        <w:ind w:left="720" w:hanging="360"/>
+      </w:pPr>
+      <w:rPr>
+        <w:rFonts w:hint="default"/>
+      </w:rPr>
+    </w:lvl>
+    <w:lvl w:ilvl="1" w:tplc="08090019" w:tentative="1">
+      <w:start w:val="1"/>
+      <w:numFmt w:val="lowerLetter"/>
+      <w:lvlText w:val="%2."/>
+      <w:lvlJc w:val="left"/>
+      <w:pPr>
+        <w:ind w:left="1440" w:hanging="360"/>
+      </w:pPr>
+    </w:lvl>
+    <w:lvl w:ilvl="2" w:tplc="0809001B" w:tentative="1">
+      <w:start w:val="1"/>
+      <w:numFmt w:val="lowerRoman"/>
+      <w:lvlText w:val="%3."/>
+      <w:lvlJc w:val="right"/>
+      <w:pPr>
+        <w:ind w:left="2160" w:hanging="180"/>
+      </w:pPr>
+    </w:lvl>
+    <w:lvl w:ilvl="3" w:tplc="0809000F" w:tentative="1">
+      <w:start w:val="1"/>
+      <w:numFmt w:val="decimal"/>
+      <w:lvlText w:val="%4."/>
+      <w:lvlJc w:val="left"/>
+      <w:pPr>
+        <w:ind w:left="2880" w:hanging="360"/>
+      </w:pPr>
+    </w:lvl>
+    <w:lvl w:ilvl="4" w:tplc="08090019" w:tentative="1">
+      <w:start w:val="1"/>
+      <w:numFmt w:val="lowerLetter"/>
+      <w:lvlText w:val="%5."/>
+      <w:lvlJc w:val="left"/>
+      <w:pPr>
+        <w:ind w:left="3600" w:hanging="360"/>
+      </w:pPr>
+    </w:lvl>
+    <w:lvl w:ilvl="5" w:tplc="0809001B" w:tentative="1">
+      <w:start w:val="1"/>
+      <w:numFmt w:val="lowerRoman"/>
+      <w:lvlText w:val="%6."/>
+      <w:lvlJc w:val="right"/>
+      <w:pPr>
+        <w:ind w:left="4320" w:hanging="180"/>
+      </w:pPr>
+    </w:lvl>
+    <w:lvl w:ilvl="6" w:tplc="0809000F" w:tentative="1">
+      <w:start w:val="1"/>
+      <w:numFmt w:val="decimal"/>
+      <w:lvlText w:val="%7."/>
+      <w:lvlJc w:val="left"/>
+      <w:pPr>
+        <w:ind w:left="5040" w:hanging="360"/>
+      </w:pPr>
+    </w:lvl>
+    <w:lvl w:ilvl="7" w:tplc="08090019" w:tentative="1">
+      <w:start w:val="1"/>
+      <w:numFmt w:val="lowerLetter"/>
+      <w:lvlText w:val="%8."/>
+      <w:lvlJc w:val="left"/>
+      <w:pPr>
+        <w:ind w:left="5760" w:hanging="360"/>
+      </w:pPr>
+    </w:lvl>
+    <w:lvl w:ilvl="8" w:tplc="0809001B" w:tentative="1">
+      <w:start w:val="1"/>
+      <w:numFmt w:val="lowerRoman"/>
+      <w:lvlText w:val="%9."/>
+      <w:lvlJc w:val="right"/>
+      <w:pPr>
+        <w:ind w:left="6480" w:hanging="180"/>
+      </w:pPr>
+    </w:lvl>
+  </w:abstractNum>
+  <w:abstractNum w:abstractNumId="1" w15:restartNumberingAfterBreak="0">
+    <w:nsid w:val="309502D4"/>
+    <w:multiLevelType w:val="hybridMultilevel"/>
+    <w:tmpl w:val="2676F3A4"/>
+    <w:lvl w:ilvl="0" w:tplc="08090001">
+      <w:start w:val="1"/>
+      <w:numFmt w:val="bullet"/>
+      <w:lvlText w:val=""/>
+      <w:lvlJc w:val="left"/>
+      <w:pPr>
+        <w:ind w:left="720" w:hanging="360"/>
+      </w:pPr>
+      <w:rPr>
+        <w:rFonts w:ascii="Symbol" w:hAnsi="Symbol" w:hint="default"/>
+      </w:rPr>
+    </w:lvl>
+    <w:lvl w:ilvl="1" w:tplc="08090003">
+      <w:start w:val="1"/>
+      <w:numFmt w:val="bullet"/>
+      <w:lvlText w:val="o"/>
+      <w:lvlJc w:val="left"/>
+      <w:pPr>
+        <w:ind w:left="1440" w:hanging="360"/>
+      </w:pPr>
+      <w:rPr>
+        <w:rFonts w:ascii="Courier New" w:hAnsi="Courier New" w:cs="Courier New" w:hint="default"/>
+      </w:rPr>
+    </w:lvl>
+    <w:lvl w:ilvl="2" w:tplc="08090005" w:tentative="1">
+      <w:start w:val="1"/>
+      <w:numFmt w:val="bullet"/>
+      <w:lvlText w:val=""/>
+      <w:lvlJc w:val="left"/>
+      <w:pPr>
+        <w:ind w:left="2160" w:hanging="360"/>
+      </w:pPr>
+      <w:rPr>
+        <w:rFonts w:ascii="Wingdings" w:hAnsi="Wingdings" w:hint="default"/>
+      </w:rPr>
+    </w:lvl>
+    <w:lvl w:ilvl="3" w:tplc="08090001" w:tentative="1">
+      <w:start w:val="1"/>
+      <w:numFmt w:val="bullet"/>
+      <w:lvlText w:val=""/>
+      <w:lvlJc w:val="left"/>
+      <w:pPr>
+        <w:ind w:left="2880" w:hanging="360"/>
+      </w:pPr>
+      <w:rPr>
+        <w:rFonts w:ascii="Symbol" w:hAnsi="Symbol" w:hint="default"/>
+      </w:rPr>
+    </w:lvl>
+    <w:lvl w:ilvl="4" w:tplc="08090003" w:tentative="1">
+      <w:start w:val="1"/>
+      <w:numFmt w:val="bullet"/>
+      <w:lvlText w:val="o"/>
+      <w:lvlJc w:val="left"/>
+      <w:pPr>
+        <w:ind w:left="3600" w:hanging="360"/>
+      </w:pPr>
+      <w:rPr>
+        <w:rFonts w:ascii="Courier New" w:hAnsi="Courier New" w:cs="Courier New" w:hint="default"/>
+      </w:rPr>
+    </w:lvl>
+    <w:lvl w:ilvl="5" w:tplc="08090005" w:tentative="1">
+      <w:start w:val="1"/>
+      <w:numFmt w:val="bullet"/>
+      <w:lvlText w:val=""/>
+      <w:lvlJc w:val="left"/>
+      <w:pPr>
+        <w:ind w:left="4320" w:hanging="360"/>
+      </w:pPr>
+      <w:rPr>
+        <w:rFonts w:ascii="Wingdings" w:hAnsi="Wingdings" w:hint="default"/>
+      </w:rPr>
+    </w:lvl>
+    <w:lvl w:ilvl="6" w:tplc="08090001" w:tentative="1">
+      <w:start w:val="1"/>
+      <w:numFmt w:val="bullet"/>
+      <w:lvlText w:val=""/>
+      <w:lvlJc w:val="left"/>
+      <w:pPr>
+        <w:ind w:left="5040" w:hanging="360"/>
+      </w:pPr>
+      <w:rPr>
+        <w:rFonts w:ascii="Symbol" w:hAnsi="Symbol" w:hint="default"/>
+      </w:rPr>
+    </w:lvl>
+    <w:lvl w:ilvl="7" w:tplc="08090003" w:tentative="1">
+      <w:start w:val="1"/>
+      <w:numFmt w:val="bullet"/>
+      <w:lvlText w:val="o"/>
+      <w:lvlJc w:val="left"/>
+      <w:pPr>
+        <w:ind w:left="5760" w:hanging="360"/>
+      </w:pPr>
+      <w:rPr>
+        <w:rFonts w:ascii="Courier New" w:hAnsi="Courier New" w:cs="Courier New" w:hint="default"/>
+      </w:rPr>
+    </w:lvl>
+    <w:lvl w:ilvl="8" w:tplc="08090005" w:tentative="1">
+      <w:start w:val="1"/>
+      <w:numFmt w:val="bullet"/>
+      <w:lvlText w:val=""/>
+      <w:lvlJc w:val="left"/>
+      <w:pPr>
+        <w:ind w:left="6480" w:hanging="360"/>
+      </w:pPr>
+      <w:rPr>
+        <w:rFonts w:ascii="Wingdings" w:hAnsi="Wingdings" w:hint="default"/>
+      </w:rPr>
+    </w:lvl>
+  </w:abstractNum>
+  <w:num w:numId="1" w16cid:durableId="1776751477">
+    <w:abstractNumId w:val="0"/>
+  </w:num>
+  <w:num w:numId="2" w16cid:durableId="1832864350">
+    <w:abstractNumId w:val="1"/>
+  </w:num>
+</w:numbering>
+</file>
+
 <file path=word/styles.xml><?xml version="1.0" encoding="utf-8"?>
 <w:styles xmlns:mc="http://schemas.openxmlformats.org/markup-compatibility/2006" xmlns:r="http://schemas.openxmlformats.org/officeDocument/2006/relationships" xmlns:w="http://schemas.openxmlformats.org/wordprocessingml/2006/main" xmlns:w14="http://schemas.microsoft.com/office/word/2010/wordml" xmlns:w15="http://schemas.microsoft.com/office/word/2012/wordml" xmlns:w16cex="http://schemas.microsoft.com/office/word/2018/wordml/cex" xmlns:w16cid="http://schemas.microsoft.com/office/word/2016/wordml/cid" xmlns:w16="http://schemas.microsoft.com/office/word/2018/wordml" xmlns:w16du="http://schemas.microsoft.com/office/word/2023/wordml/word16du" xmlns:w16sdtdh="http://schemas.microsoft.com/office/word/2020/wordml/sdtdatahash" xmlns:w16sdtfl="http://schemas.microsoft.com/office/word/2024/wordml/sdtformatlock" xmlns:w16se="http://schemas.microsoft.com/office/word/2015/wordml/symex" mc:Ignorable="w14 w15 w16se w16cid w16 w16cex w16sdtdh w16sdtfl w16du">
   <w:docDefaults>
@@ -1583,7 +3180,8 @@
     </w:rPrDefault>
     <w:pPrDefault>
       <w:pPr>
-        <w:spacing w:after="160" w:line="259" w:lineRule="auto"/>
+        <w:spacing w:before="100" w:beforeAutospacing="1" w:after="120" w:line="259" w:lineRule="auto"/>
+        <w:ind w:left="720" w:hanging="720"/>
       </w:pPr>
     </w:pPrDefault>
   </w:docDefaults>
@@ -2360,6 +3958,7 @@
       <w:numPr>
         <w:ilvl w:val="1"/>
       </w:numPr>
+      <w:ind w:left="720" w:hanging="720"/>
     </w:pPr>
     <w:rPr>
       <w:rFonts w:eastAsiaTheme="majorEastAsia" w:cstheme="majorBidi"/>
@@ -2420,7 +4019,6 @@
     <w:qFormat/>
     <w:rsid w:val="00774DED"/>
     <w:pPr>
-      <w:ind w:left="720"/>
       <w:contextualSpacing/>
     </w:pPr>
   </w:style>
@@ -2903,11 +4501,23 @@
     <b:URL>https://www.aqa.org.uk/subjects/computer-science/a-level/computer-science-7517/specification/subject-content/non-exam-assessment-the-computing-practical-project</b:URL>
     <b:RefOrder>2</b:RefOrder>
   </b:Source>
+  <b:Source>
+    <b:Tag>NAu25</b:Tag>
+    <b:SourceType>InternetSite</b:SourceType>
+    <b:Guid>{49CB63F9-3F12-4C1E-9E59-858811598703}</b:Guid>
+    <b:Title>NAudio Documentation</b:Title>
+    <b:Year>2025</b:Year>
+    <b:InternetSiteTitle>GitHub</b:InternetSiteTitle>
+    <b:Month>10</b:Month>
+    <b:Day>13</b:Day>
+    <b:URL>https://github.com/naudio/NAudio</b:URL>
+    <b:RefOrder>3</b:RefOrder>
+  </b:Source>
 </b:Sources>
 </file>
 
 <file path=customXml/itemProps1.xml><?xml version="1.0" encoding="utf-8"?>
-<ds:datastoreItem xmlns:ds="http://schemas.openxmlformats.org/officeDocument/2006/customXml" ds:itemID="{588372E5-2782-4F44-B6FF-DB7CA965E25A}">
+<ds:datastoreItem xmlns:ds="http://schemas.openxmlformats.org/officeDocument/2006/customXml" ds:itemID="{260639F9-77E4-475B-9E93-FCBA5F2562DF}">
   <ds:schemaRefs>
     <ds:schemaRef ds:uri="http://schemas.openxmlformats.org/officeDocument/2006/bibliography"/>
   </ds:schemaRefs>

</xml_diff>